<commit_message>
Corrected spell mistakes- Pravesh
</commit_message>
<xml_diff>
--- a/vbarure/Chef-Documentaion.docx
+++ b/vbarure/Chef-Documentaion.docx
@@ -42,11 +42,9 @@
       <w:r>
         <w:t xml:space="preserve">Chef works with three core components: The Chef server, workstations, and nodes. The Chef server is the hub of Chef </w:t>
       </w:r>
-      <w:proofErr w:type="gramStart"/>
-      <w:r>
-        <w:t>operations</w:t>
-      </w:r>
-      <w:proofErr w:type="gramEnd"/>
+      <w:r>
+        <w:t>Operations</w:t>
+      </w:r>
       <w:r>
         <w:t>, where changes are stored for use. Workstations are static computers or virtual servers where all code is created or changed. There can been as many workstations as needed, whether this be one per person or otherwise. Finally, nodes are the servers that need to be managed by Chef – these are the machines that changes are being pushed to, generally a fleet of multiple machines that require the benefits of an automation program.</w:t>
       </w:r>
@@ -136,25 +134,7 @@
           <w:sz w:val="22"/>
           <w:szCs w:val="22"/>
         </w:rPr>
-        <w:t xml:space="preserve">Workstations are where users create, test, and maintain cookbooks and policies that will be pushed to nodes. Cookbooks created on workstations can be used privately by one organization, or uploaded to the Chef Supermarket for others to use. Similarly, workstations can be used to download cookbooks </w:t>
-      </w:r>
-      <w:proofErr w:type="gramStart"/>
-      <w:r>
-        <w:rPr>
-          <w:rFonts w:asciiTheme="minorHAnsi" w:eastAsiaTheme="minorHAnsi" w:hAnsiTheme="minorHAnsi" w:cstheme="minorBidi"/>
-          <w:sz w:val="22"/>
-          <w:szCs w:val="22"/>
-        </w:rPr>
-        <w:t>created</w:t>
-      </w:r>
-      <w:proofErr w:type="gramEnd"/>
-      <w:r>
-        <w:rPr>
-          <w:rFonts w:asciiTheme="minorHAnsi" w:eastAsiaTheme="minorHAnsi" w:hAnsiTheme="minorHAnsi" w:cstheme="minorBidi"/>
-          <w:sz w:val="22"/>
-          <w:szCs w:val="22"/>
-        </w:rPr>
-        <w:t xml:space="preserve"> by other Chef users and found in the Supermarket.</w:t>
+        <w:t>Workstations are where users create, test, and maintain cookbooks and policies that will be pushed to nodes. Cookbooks created on workstations can be used privately by one organization, or uploaded to the Chef Supermarket for others to use. Similarly, workstations can be used to download cookbooks created by other Chef users and found in the Supermarket.</w:t>
       </w:r>
     </w:p>
     <w:p>
@@ -250,7 +230,6 @@
           <w:szCs w:val="24"/>
         </w:rPr>
       </w:pPr>
-      <w:proofErr w:type="gramStart"/>
       <w:r>
         <w:rPr>
           <w:rFonts w:asciiTheme="minorHAnsi" w:eastAsiaTheme="minorHAnsi" w:hAnsiTheme="minorHAnsi" w:cstheme="minorBidi"/>
@@ -259,9 +238,8 @@
           <w:sz w:val="24"/>
           <w:szCs w:val="24"/>
         </w:rPr>
-        <w:t>chef-repo</w:t>
-      </w:r>
-      <w:proofErr w:type="gramEnd"/>
+        <w:t>Chef-repo</w:t>
+      </w:r>
       <w:r>
         <w:rPr>
           <w:rFonts w:asciiTheme="minorHAnsi" w:eastAsiaTheme="minorHAnsi" w:hAnsiTheme="minorHAnsi" w:cstheme="minorBidi"/>
@@ -317,7 +295,15 @@
           <w:sz w:val="22"/>
           <w:szCs w:val="22"/>
         </w:rPr>
-        <w:t>ChefDK</w:t>
+        <w:t>Chef</w:t>
+      </w:r>
+      <w:r>
+        <w:rPr>
+          <w:rFonts w:asciiTheme="minorHAnsi" w:eastAsiaTheme="minorHAnsi" w:hAnsiTheme="minorHAnsi" w:cstheme="minorBidi"/>
+          <w:sz w:val="22"/>
+          <w:szCs w:val="22"/>
+        </w:rPr>
+        <w:t>SDK</w:t>
       </w:r>
       <w:proofErr w:type="spellEnd"/>
       <w:r>
@@ -1335,16 +1321,14 @@
         </w:rPr>
         <w:t xml:space="preserve">The chef-client checks the current configuration of the node against the recipes and </w:t>
       </w:r>
-      <w:proofErr w:type="gramStart"/>
-      <w:r>
-        <w:rPr>
-          <w:rFonts w:asciiTheme="minorHAnsi" w:eastAsiaTheme="minorHAnsi" w:hAnsiTheme="minorHAnsi" w:cstheme="minorBidi"/>
-          <w:sz w:val="22"/>
-          <w:szCs w:val="22"/>
-        </w:rPr>
-        <w:t>policies stored in the Chef server and brings</w:t>
-      </w:r>
-      <w:proofErr w:type="gramEnd"/>
+      <w:r>
+        <w:rPr>
+          <w:rFonts w:asciiTheme="minorHAnsi" w:eastAsiaTheme="minorHAnsi" w:hAnsiTheme="minorHAnsi" w:cstheme="minorBidi"/>
+          <w:sz w:val="22"/>
+          <w:szCs w:val="22"/>
+        </w:rPr>
+        <w:t>policies stored in the Chef server and bring</w:t>
+      </w:r>
       <w:r>
         <w:rPr>
           <w:rFonts w:asciiTheme="minorHAnsi" w:eastAsiaTheme="minorHAnsi" w:hAnsiTheme="minorHAnsi" w:cstheme="minorBidi"/>
@@ -1944,6 +1928,8 @@
           <w:szCs w:val="22"/>
         </w:rPr>
       </w:pPr>
+      <w:bookmarkStart w:id="0" w:name="_GoBack"/>
+      <w:bookmarkEnd w:id="0"/>
     </w:p>
     <w:p>
       <w:pPr>
@@ -2613,19 +2599,7 @@
           <w:sz w:val="20"/>
           <w:szCs w:val="20"/>
         </w:rPr>
-        <w:t>Install Chef DK (Development Kit)</w:t>
-      </w:r>
-      <w:r>
-        <w:rPr>
-          <w:rStyle w:val="Strong"/>
-          <w:rFonts w:asciiTheme="majorHAnsi" w:hAnsiTheme="majorHAnsi"/>
-          <w:b/>
-          <w:bCs/>
-          <w:color w:val="222222"/>
-          <w:sz w:val="20"/>
-          <w:szCs w:val="20"/>
-        </w:rPr>
-        <w:t>:-</w:t>
+        <w:t>Install Chef DK (Development Kit):-</w:t>
       </w:r>
     </w:p>
     <w:p>
@@ -2821,18 +2795,7 @@
           <w:szCs w:val="22"/>
           <w:shd w:val="clear" w:color="auto" w:fill="FFFFFF"/>
         </w:rPr>
-        <w:t>.</w:t>
-      </w:r>
-      <w:r>
-        <w:rPr>
-          <w:rFonts w:asciiTheme="minorHAnsi" w:hAnsiTheme="minorHAnsi"/>
-          <w:b w:val="0"/>
-          <w:color w:val="444444"/>
-          <w:sz w:val="22"/>
-          <w:szCs w:val="22"/>
-          <w:shd w:val="clear" w:color="auto" w:fill="FFFFFF"/>
-        </w:rPr>
-        <w:t xml:space="preserve"> </w:t>
+        <w:t xml:space="preserve">. </w:t>
       </w:r>
     </w:p>
     <w:p>
@@ -2854,16 +2817,7 @@
           <w:sz w:val="22"/>
           <w:szCs w:val="22"/>
         </w:rPr>
-        <w:t>#</w:t>
-      </w:r>
-      <w:r>
-        <w:rPr>
-          <w:rStyle w:val="HTMLCode"/>
-          <w:rFonts w:asciiTheme="minorHAnsi" w:hAnsiTheme="minorHAnsi"/>
-          <w:sz w:val="22"/>
-          <w:szCs w:val="22"/>
-        </w:rPr>
-        <w:t>rpm -</w:t>
+        <w:t>#rpm -</w:t>
       </w:r>
       <w:proofErr w:type="spellStart"/>
       <w:r>
@@ -2967,17 +2921,7 @@
           <w:sz w:val="22"/>
           <w:szCs w:val="22"/>
         </w:rPr>
-        <w:t>I will use the hosted version of Chef Server on the cloud but you can use a physical machine as well. This Chef-Server is present at</w:t>
-      </w:r>
-      <w:r>
-        <w:rPr>
-          <w:rFonts w:asciiTheme="minorHAnsi" w:eastAsiaTheme="minorHAnsi" w:hAnsiTheme="minorHAnsi" w:cstheme="minorBidi"/>
-          <w:b w:val="0"/>
-          <w:bCs w:val="0"/>
-          <w:sz w:val="22"/>
-          <w:szCs w:val="22"/>
-        </w:rPr>
-        <w:t> </w:t>
+        <w:t>I will use the hosted version of Chef Server on the cloud but you can use a physical machine as well. This Chef-Server is present at </w:t>
       </w:r>
       <w:hyperlink r:id="rId18" w:history="1">
         <w:r>
@@ -3232,27 +3176,7 @@
           <w:sz w:val="22"/>
           <w:szCs w:val="22"/>
         </w:rPr>
-        <w:t>Move this file to your root directory.</w:t>
-      </w:r>
-      <w:r>
-        <w:rPr>
-          <w:rFonts w:asciiTheme="minorHAnsi" w:eastAsiaTheme="minorHAnsi" w:hAnsiTheme="minorHAnsi" w:cstheme="minorBidi"/>
-          <w:b w:val="0"/>
-          <w:bCs w:val="0"/>
-          <w:sz w:val="22"/>
-          <w:szCs w:val="22"/>
-        </w:rPr>
-        <w:t> </w:t>
-      </w:r>
-      <w:r>
-        <w:rPr>
-          <w:rFonts w:asciiTheme="minorHAnsi" w:eastAsiaTheme="minorHAnsi" w:hAnsiTheme="minorHAnsi" w:cstheme="minorBidi"/>
-          <w:b w:val="0"/>
-          <w:bCs w:val="0"/>
-          <w:sz w:val="22"/>
-          <w:szCs w:val="22"/>
-        </w:rPr>
-        <w:t>Now unzip this file by using unzip command in your terminal. You will notice that it includes a directory called chef-repo.</w:t>
+        <w:t>Move this file to your root directory. Now unzip this file by using unzip command in your terminal. You will notice that it includes a directory called chef-repo.</w:t>
       </w:r>
     </w:p>
     <w:p>
@@ -3796,13 +3720,7 @@
                     <w:rPr>
                       <w:b/>
                     </w:rPr>
-                    <w:t>#</w:t>
-                  </w:r>
-                  <w:r>
-                    <w:rPr>
-                      <w:b/>
-                    </w:rPr>
-                    <w:t>cd /root/chef-repo/</w:t>
+                    <w:t>#cd /root/chef-repo/</w:t>
                   </w:r>
                   <w:proofErr w:type="spellStart"/>
                   <w:r>
@@ -3830,13 +3748,7 @@
                     <w:rPr>
                       <w:b/>
                     </w:rPr>
-                    <w:t>#</w:t>
-                  </w:r>
-                  <w:r>
-                    <w:rPr>
-                      <w:b/>
-                    </w:rPr>
-                    <w:t xml:space="preserve">cat </w:t>
+                    <w:t xml:space="preserve">#cat </w:t>
                   </w:r>
                   <w:proofErr w:type="spellStart"/>
                   <w:r>
@@ -3862,7 +3774,11 @@
                   </w:r>
                   <w:proofErr w:type="spellEnd"/>
                   <w:r>
-                    <w:t xml:space="preserve"> file to the Cookbooks folder in the chef-repo. Then change your directory to cookbooks.</w:t>
+                    <w:t xml:space="preserve"> file to the Cookbooks folder in the chef-repo. Then change your directory to </w:t>
+                  </w:r>
+                  <w:r>
+                    <w:lastRenderedPageBreak/>
+                    <w:t>cookbooks.</w:t>
                   </w:r>
                 </w:p>
                 <w:p>
@@ -3872,7 +3788,6 @@
                     <w:jc w:val="both"/>
                   </w:pPr>
                   <w:r>
-                    <w:lastRenderedPageBreak/>
                     <w:t>Execute this:</w:t>
                   </w:r>
                 </w:p>
@@ -4235,19 +4150,7 @@
                     <w:rPr>
                       <w:b/>
                     </w:rPr>
-                    <w:t>#knife bootstrap 192.168.56.102</w:t>
-                  </w:r>
-                  <w:r>
-                    <w:rPr>
-                      <w:b/>
-                    </w:rPr>
-                    <w:t xml:space="preserve"> </w:t>
-                  </w:r>
-                  <w:r>
-                    <w:rPr>
-                      <w:b/>
-                    </w:rPr>
-                    <w:t>--</w:t>
+                    <w:t>#knife bootstrap 192.168.56.102 --</w:t>
                   </w:r>
                   <w:proofErr w:type="spellStart"/>
                   <w:r>
@@ -4452,7 +4355,16 @@
                       <w:sz w:val="22"/>
                       <w:szCs w:val="22"/>
                     </w:rPr>
-                    <w:t>Let’s see how we can add a Cookbook to the Node and manage its Run list from the Chef Server. Run List describes the order in which the Cookbooks should be executed. As you can see in the screenshot below, click the Actions tab and select the Edit Run list option to manage the Run list.</w:t>
+                    <w:t xml:space="preserve">Let’s see how we can add a Cookbook to the Node and manage its Run list from the Chef Server. </w:t>
+                  </w:r>
+                  <w:r>
+                    <w:rPr>
+                      <w:rFonts w:asciiTheme="minorHAnsi" w:eastAsiaTheme="minorHAnsi" w:hAnsiTheme="minorHAnsi" w:cstheme="minorBidi"/>
+                      <w:sz w:val="22"/>
+                      <w:szCs w:val="22"/>
+                    </w:rPr>
+                    <w:lastRenderedPageBreak/>
+                    <w:t>Run List describes the order in which the Cookbooks should be executed. As you can see in the screenshot below, click the Actions tab and select the Edit Run list option to manage the Run list.</w:t>
                   </w:r>
                 </w:p>
                 <w:p>
@@ -4460,7 +4372,6 @@
                     <w:spacing w:after="0" w:line="240" w:lineRule="auto"/>
                   </w:pPr>
                   <w:r>
-                    <w:lastRenderedPageBreak/>
                     <w:t>In the Available Recipes</w:t>
                   </w:r>
                   <w:proofErr w:type="gramStart"/>
@@ -4511,8 +4422,6 @@
                     </w:rPr>
                     <w:t>#chef-client</w:t>
                   </w:r>
-                  <w:bookmarkStart w:id="0" w:name="_GoBack"/>
-                  <w:bookmarkEnd w:id="0"/>
                 </w:p>
                 <w:p>
                   <w:pPr>

</xml_diff>